<commit_message>
Upload of the report and code for the Coursera capstone project
</commit_message>
<xml_diff>
--- a/Business_Emplacement_Locator.docx
+++ b/Business_Emplacement_Locator.docx
@@ -3555,23 +3555,7 @@
           <w:color w:val="3B3838" w:themeColor="background2" w:themeShade="40"/>
           <w:lang w:val="en-US"/>
         </w:rPr>
-        <w:t xml:space="preserve">From there, </w:t>
-      </w:r>
-      <w:proofErr w:type="gramStart"/>
-      <w:r>
-        <w:rPr>
-          <w:color w:val="3B3838" w:themeColor="background2" w:themeShade="40"/>
-          <w:lang w:val="en-US"/>
-        </w:rPr>
-        <w:t>it’s</w:t>
-      </w:r>
-      <w:proofErr w:type="gramEnd"/>
-      <w:r>
-        <w:rPr>
-          <w:color w:val="3B3838" w:themeColor="background2" w:themeShade="40"/>
-          <w:lang w:val="en-US"/>
-        </w:rPr>
-        <w:t xml:space="preserve"> up to the user to continue with the exploration </w:t>
+        <w:t xml:space="preserve">From there, it’s up to the user to continue with the exploration </w:t>
       </w:r>
       <w:r>
         <w:rPr>
@@ -3969,7 +3953,6 @@
         </w:rPr>
         <w:t xml:space="preserve">Via the use of the </w:t>
       </w:r>
-      <w:proofErr w:type="spellStart"/>
       <w:r>
         <w:rPr>
           <w:i/>
@@ -3978,7 +3961,6 @@
         </w:rPr>
         <w:t>BeautifulSoup</w:t>
       </w:r>
-      <w:proofErr w:type="spellEnd"/>
       <w:r>
         <w:rPr>
           <w:lang w:val="en-GB"/>
@@ -5656,7 +5638,6 @@
         </w:rPr>
         <w:t xml:space="preserve">Thanks to the </w:t>
       </w:r>
-      <w:proofErr w:type="spellStart"/>
       <w:r>
         <w:rPr>
           <w:i/>
@@ -5665,26 +5646,11 @@
         </w:rPr>
         <w:t>BeautifulSoup</w:t>
       </w:r>
-      <w:proofErr w:type="spellEnd"/>
-      <w:r>
-        <w:rPr>
-          <w:lang w:val="en-GB"/>
-        </w:rPr>
-        <w:t xml:space="preserve"> library, we </w:t>
-      </w:r>
-      <w:proofErr w:type="gramStart"/>
-      <w:r>
-        <w:rPr>
-          <w:lang w:val="en-GB"/>
-        </w:rPr>
-        <w:t>are able to</w:t>
-      </w:r>
-      <w:proofErr w:type="gramEnd"/>
-      <w:r>
-        <w:rPr>
-          <w:lang w:val="en-GB"/>
-        </w:rPr>
-        <w:t xml:space="preserve"> access the data directly from the website itself. For the target </w:t>
+      <w:r>
+        <w:rPr>
+          <w:lang w:val="en-GB"/>
+        </w:rPr>
+        <w:t xml:space="preserve"> library, we are able to access the data directly from the website itself. For the target </w:t>
       </w:r>
       <w:r>
         <w:rPr>
@@ -5969,21 +5935,7 @@
         <w:rPr>
           <w:lang w:val="en-GB"/>
         </w:rPr>
-        <w:t xml:space="preserve">the </w:t>
-      </w:r>
-      <w:proofErr w:type="spellStart"/>
-      <w:r>
-        <w:rPr>
-          <w:lang w:val="en-GB"/>
-        </w:rPr>
-        <w:t>Geopy</w:t>
-      </w:r>
-      <w:proofErr w:type="spellEnd"/>
-      <w:r>
-        <w:rPr>
-          <w:lang w:val="en-GB"/>
-        </w:rPr>
-        <w:t xml:space="preserve"> API, that will return the coordinates for a given address. In this case, the district name, followed by the city and country coordinates.</w:t>
+        <w:t>the Geopy API, that will return the coordinates for a given address. In this case, the district name, followed by the city and country coordinates.</w:t>
       </w:r>
       <w:r>
         <w:rPr>
@@ -8046,21 +7998,7 @@
         <w:rPr>
           <w:lang w:val="en-GB"/>
         </w:rPr>
-        <w:t xml:space="preserve">This task proved to be </w:t>
-      </w:r>
-      <w:proofErr w:type="gramStart"/>
-      <w:r>
-        <w:rPr>
-          <w:lang w:val="en-GB"/>
-        </w:rPr>
-        <w:t>very challenging</w:t>
-      </w:r>
-      <w:proofErr w:type="gramEnd"/>
-      <w:r>
-        <w:rPr>
-          <w:lang w:val="en-GB"/>
-        </w:rPr>
-        <w:t>, as calculating the distance between coordinates couldn’t be performed by the simple Euclidean distance, but through conversion via the radius of the earth and trigonometry, into meters.</w:t>
+        <w:t>This task proved to be very challenging, as calculating the distance between coordinates couldn’t be performed by the simple Euclidean distance, but through conversion via the radius of the earth and trigonometry, into meters.</w:t>
       </w:r>
     </w:p>
     <w:p>
@@ -9794,21 +9732,7 @@
         <w:rPr>
           <w:lang w:val="en-GB"/>
         </w:rPr>
-        <w:t xml:space="preserve">to get another recommendation if this one </w:t>
-      </w:r>
-      <w:proofErr w:type="gramStart"/>
-      <w:r>
-        <w:rPr>
-          <w:lang w:val="en-GB"/>
-        </w:rPr>
-        <w:t>doesn’t</w:t>
-      </w:r>
-      <w:proofErr w:type="gramEnd"/>
-      <w:r>
-        <w:rPr>
-          <w:lang w:val="en-GB"/>
-        </w:rPr>
-        <w:t xml:space="preserve"> meet the original expectations</w:t>
+        <w:t>to get another recommendation if this one doesn’t meet the original expectations</w:t>
       </w:r>
       <w:r>
         <w:rPr>
@@ -10394,7 +10318,19 @@
         <w:rPr>
           <w:lang w:val="en-GB"/>
         </w:rPr>
-        <w:t>A machine learning project is never black or white, but the combination of assumptions, business rules and intuition that drive the technical development and lead to the results. Thus, these may vary depending on the person running the analysis and how the problem is perceived.</w:t>
+        <w:t>A machine learning project is never black or white, but the combination of assumptions, business rules and intuition that drive the technical development and lead to the results</w:t>
+      </w:r>
+      <w:r>
+        <w:rPr>
+          <w:lang w:val="en-GB"/>
+        </w:rPr>
+        <w:t>, which can be sometime the result of several project iterations</w:t>
+      </w:r>
+      <w:r>
+        <w:rPr>
+          <w:lang w:val="en-GB"/>
+        </w:rPr>
+        <w:t>. Thus, these may vary depending on the person running the analysis and how the problem is perceived.</w:t>
       </w:r>
     </w:p>
     <w:p>
@@ -10408,7 +10344,43 @@
         <w:rPr>
           <w:lang w:val="en-GB"/>
         </w:rPr>
-        <w:t xml:space="preserve">This analysis for instance, tries to find the gaps in demand of a service by weighting the venue categories that attract potential customers with those that satisfy that similar need. This logic is not entirely wrong </w:t>
+        <w:t>This analysis for instance, tries to find the gaps in demand of a service by weighting the venue</w:t>
+      </w:r>
+      <w:r>
+        <w:rPr>
+          <w:lang w:val="en-GB"/>
+        </w:rPr>
+        <w:t>s</w:t>
+      </w:r>
+      <w:r>
+        <w:rPr>
+          <w:lang w:val="en-GB"/>
+        </w:rPr>
+        <w:t xml:space="preserve"> that attract potential customers </w:t>
+      </w:r>
+      <w:r>
+        <w:rPr>
+          <w:lang w:val="en-GB"/>
+        </w:rPr>
+        <w:t xml:space="preserve">to their surroundings </w:t>
+      </w:r>
+      <w:r>
+        <w:rPr>
+          <w:lang w:val="en-GB"/>
+        </w:rPr>
+        <w:t>with those that satisfy that similar need</w:t>
+      </w:r>
+      <w:r>
+        <w:rPr>
+          <w:lang w:val="en-GB"/>
+        </w:rPr>
+        <w:t xml:space="preserve"> and act as competitors</w:t>
+      </w:r>
+      <w:r>
+        <w:rPr>
+          <w:lang w:val="en-GB"/>
+        </w:rPr>
+        <w:t xml:space="preserve">. This logic is not entirely wrong </w:t>
       </w:r>
       <w:r>
         <w:rPr>
@@ -10422,7 +10394,19 @@
         <w:rPr>
           <w:lang w:val="en-GB"/>
         </w:rPr>
-        <w:t xml:space="preserve"> but is not taking into consideration something that might be obvious for somebody from that industry:</w:t>
+        <w:t xml:space="preserve"> but is not taking into consideration something that might be obvious for somebody f</w:t>
+      </w:r>
+      <w:r>
+        <w:rPr>
+          <w:lang w:val="en-GB"/>
+        </w:rPr>
+        <w:t>amiliar with</w:t>
+      </w:r>
+      <w:r>
+        <w:rPr>
+          <w:lang w:val="en-GB"/>
+        </w:rPr>
+        <w:t xml:space="preserve"> that industry:</w:t>
       </w:r>
       <w:r>
         <w:rPr>
@@ -10468,7 +10452,25 @@
         <w:rPr>
           <w:lang w:val="en-GB"/>
         </w:rPr>
-        <w:t xml:space="preserve">To give an example, let us assume that the new use case tries to find the best area to emplace a new Chinese restaurant. Based on the current logic, an area such as a </w:t>
+        <w:t>L</w:t>
+      </w:r>
+      <w:r>
+        <w:rPr>
+          <w:lang w:val="en-GB"/>
+        </w:rPr>
+        <w:t xml:space="preserve">et us assume that </w:t>
+      </w:r>
+      <w:r>
+        <w:rPr>
+          <w:lang w:val="en-GB"/>
+        </w:rPr>
+        <w:t>our</w:t>
+      </w:r>
+      <w:r>
+        <w:rPr>
+          <w:lang w:val="en-GB"/>
+        </w:rPr>
+        <w:t xml:space="preserve"> use case tries to find the best area to emplace a new Chinese restaurant. Based on the current logic, an area such as </w:t>
       </w:r>
       <w:r>
         <w:rPr>
@@ -10482,7 +10484,67 @@
         <w:rPr>
           <w:lang w:val="en-GB"/>
         </w:rPr>
-        <w:t xml:space="preserve"> neighbourhood will be discarded with almost certainty due to the high number of competitors. Now when thinking from a customer perspective, for somebody craving for Chinese food, this will probably be the first area to come to mind.</w:t>
+        <w:t xml:space="preserve"> will be discarded with almost certainty due to the </w:t>
+      </w:r>
+      <w:r>
+        <w:rPr>
+          <w:lang w:val="en-GB"/>
+        </w:rPr>
+        <w:t>existing</w:t>
+      </w:r>
+      <w:r>
+        <w:rPr>
+          <w:lang w:val="en-GB"/>
+        </w:rPr>
+        <w:t xml:space="preserve"> number of </w:t>
+      </w:r>
+      <w:r>
+        <w:rPr>
+          <w:lang w:val="en-GB"/>
+        </w:rPr>
+        <w:t>competitors there</w:t>
+      </w:r>
+      <w:r>
+        <w:rPr>
+          <w:lang w:val="en-GB"/>
+        </w:rPr>
+        <w:t xml:space="preserve">. </w:t>
+      </w:r>
+      <w:r>
+        <w:rPr>
+          <w:lang w:val="en-GB"/>
+        </w:rPr>
+        <w:t xml:space="preserve">But </w:t>
+      </w:r>
+      <w:r>
+        <w:rPr>
+          <w:lang w:val="en-GB"/>
+        </w:rPr>
+        <w:t>when thinking from a customer perspective, for somebody craving for Chinese food, this will probably be the first area t</w:t>
+      </w:r>
+      <w:r>
+        <w:rPr>
+          <w:lang w:val="en-GB"/>
+        </w:rPr>
+        <w:t>hat</w:t>
+      </w:r>
+      <w:r>
+        <w:rPr>
+          <w:lang w:val="en-GB"/>
+        </w:rPr>
+        <w:t xml:space="preserve"> come</w:t>
+      </w:r>
+      <w:r>
+        <w:rPr>
+          <w:lang w:val="en-GB"/>
+        </w:rPr>
+        <w:t>s</w:t>
+      </w:r>
+      <w:r>
+        <w:rPr>
+          <w:lang w:val="en-GB"/>
+        </w:rPr>
+        <w:t xml:space="preserve"> to mind.</w:t>
       </w:r>
     </w:p>
     <w:p>
@@ -10496,7 +10558,37 @@
         <w:rPr>
           <w:lang w:val="en-GB"/>
         </w:rPr>
-        <w:t xml:space="preserve">It is therefore of cumbersome relevance for a machine learning project not only to have at disposal great technical skills, but also to ensure that the best business knowledge </w:t>
+        <w:t>Therefore,</w:t>
+      </w:r>
+      <w:r>
+        <w:rPr>
+          <w:lang w:val="en-GB"/>
+        </w:rPr>
+        <w:t xml:space="preserve"> </w:t>
+      </w:r>
+      <w:r>
+        <w:rPr>
+          <w:lang w:val="en-GB"/>
+        </w:rPr>
+        <w:t xml:space="preserve">it is </w:t>
+      </w:r>
+      <w:r>
+        <w:rPr>
+          <w:lang w:val="en-GB"/>
+        </w:rPr>
+        <w:t xml:space="preserve">of </w:t>
+      </w:r>
+      <w:r>
+        <w:rPr>
+          <w:lang w:val="en-GB"/>
+        </w:rPr>
+        <w:t>tremendous importance</w:t>
+      </w:r>
+      <w:r>
+        <w:rPr>
+          <w:lang w:val="en-GB"/>
+        </w:rPr>
+        <w:t xml:space="preserve"> for a machine learning project not only to have at disposal great technical skills, but also to ensure that the best business knowledge </w:t>
       </w:r>
       <w:r>
         <w:rPr>
@@ -10520,7 +10612,13 @@
         <w:rPr>
           <w:lang w:val="en-GB"/>
         </w:rPr>
-        <w:t xml:space="preserve">development.  </w:t>
+        <w:t>development</w:t>
+      </w:r>
+      <w:r>
+        <w:rPr>
+          <w:lang w:val="en-GB"/>
+        </w:rPr>
+        <w:t xml:space="preserve"> from the very beginning and that both work side by side. </w:t>
       </w:r>
     </w:p>
     <w:p>
@@ -13101,7 +13199,7 @@
 </file>
 
 <file path=customXml/itemProps2.xml><?xml version="1.0" encoding="utf-8"?>
-<ds:datastoreItem xmlns:ds="http://schemas.openxmlformats.org/officeDocument/2006/customXml" ds:itemID="{B7C97E52-2DE3-40CC-B064-7C74221A6FEA}">
+<ds:datastoreItem xmlns:ds="http://schemas.openxmlformats.org/officeDocument/2006/customXml" ds:itemID="{B83C3711-110C-4F9B-8CB4-ED147DC0780F}">
   <ds:schemaRefs>
     <ds:schemaRef ds:uri="http://schemas.openxmlformats.org/officeDocument/2006/bibliography"/>
   </ds:schemaRefs>

</xml_diff>